<commit_message>
Work on Word Documentation
</commit_message>
<xml_diff>
--- a/Документация/Технологическая практика/Отчет.docx
+++ b/Документация/Технологическая практика/Отчет.docx
@@ -3981,7 +3981,7 @@
         <w:rPr>
           <w:lang w:val="x-none"/>
         </w:rPr>
-        <w:t xml:space="preserve">В 1993 году продажи компьютерных игр в мире составили $19,8 млрд. ($31 млрд. в ценах 2011[), $20,8 млрд. в 1994 ($32 млрд. в ценах 2011) и </w:t>
+        <w:t xml:space="preserve">В 1993 году продажи компьютерных игр в мире составили $19,8 млрд. ($31 млрд. в ценах 2011), $20,8 млрд. в 1994 ($32 млрд. в ценах 2011) и </w:t>
       </w:r>
       <w:r>
         <w:rPr>
@@ -6013,7 +6013,6 @@
         </w:rPr>
         <w:t xml:space="preserve">– </w:t>
       </w:r>
-      <w:proofErr w:type="spellStart"/>
       <w:r>
         <w:rPr>
           <w:color w:val="000000" w:themeColor="text1"/>
@@ -6021,7 +6020,6 @@
         </w:rPr>
         <w:t>Aseprite</w:t>
       </w:r>
-      <w:proofErr w:type="spellEnd"/>
       <w:r>
         <w:rPr>
           <w:color w:val="000000" w:themeColor="text1"/>
@@ -6062,14 +6060,12 @@
       <w:r>
         <w:t xml:space="preserve">– </w:t>
       </w:r>
-      <w:proofErr w:type="spellStart"/>
       <w:r>
         <w:rPr>
           <w:lang w:val="en-US"/>
         </w:rPr>
         <w:t>Entitas</w:t>
       </w:r>
-      <w:proofErr w:type="spellEnd"/>
       <w:r>
         <w:t>;</w:t>
       </w:r>
@@ -8807,13 +8803,7 @@
                                 <w:rPr>
                                   <w:sz w:val="18"/>
                                 </w:rPr>
-                                <w:t xml:space="preserve"> </w:t>
-                              </w:r>
-                              <w:r>
-                                <w:rPr>
-                                  <w:sz w:val="18"/>
-                                </w:rPr>
-                                <w:t>Разраб.</w:t>
+                                <w:t xml:space="preserve"> Разраб.</w:t>
                               </w:r>
                             </w:p>
                           </w:txbxContent>
@@ -8961,13 +8951,7 @@
                                 <w:rPr>
                                   <w:sz w:val="18"/>
                                 </w:rPr>
-                                <w:t xml:space="preserve"> </w:t>
-                              </w:r>
-                              <w:r>
-                                <w:rPr>
-                                  <w:sz w:val="18"/>
-                                </w:rPr>
-                                <w:t>Провер.</w:t>
+                                <w:t xml:space="preserve"> Провер.</w:t>
                               </w:r>
                             </w:p>
                           </w:txbxContent>
@@ -9125,13 +9109,7 @@
                                 <w:rPr>
                                   <w:sz w:val="18"/>
                                 </w:rPr>
-                                <w:t xml:space="preserve"> </w:t>
-                              </w:r>
-                              <w:r>
-                                <w:rPr>
-                                  <w:sz w:val="18"/>
-                                </w:rPr>
-                                <w:t>Реценз.</w:t>
+                                <w:t xml:space="preserve"> Реценз.</w:t>
                               </w:r>
                             </w:p>
                           </w:txbxContent>
@@ -9270,13 +9248,7 @@
                                 <w:rPr>
                                   <w:sz w:val="18"/>
                                 </w:rPr>
-                                <w:t xml:space="preserve"> </w:t>
-                              </w:r>
-                              <w:r>
-                                <w:rPr>
-                                  <w:sz w:val="18"/>
-                                </w:rPr>
-                                <w:t>Н. Контр.</w:t>
+                                <w:t xml:space="preserve"> Н. Контр.</w:t>
                               </w:r>
                             </w:p>
                           </w:txbxContent>
@@ -9426,13 +9398,7 @@
                                 <w:rPr>
                                   <w:sz w:val="18"/>
                                 </w:rPr>
-                                <w:t xml:space="preserve"> </w:t>
-                              </w:r>
-                              <w:r>
-                                <w:rPr>
-                                  <w:sz w:val="18"/>
-                                </w:rPr>
-                                <w:t>Утверд.</w:t>
+                                <w:t xml:space="preserve"> Утверд.</w:t>
                               </w:r>
                             </w:p>
                           </w:txbxContent>

</xml_diff>